<commit_message>
Added information about new version in other domain
</commit_message>
<xml_diff>
--- a/ServiceInteractions/riv/crm/requeststatus/tags/TD_REQUESTSTATUS_1_0_1_R/docs/Tjanstekontrakt Crm RequestStatus.docx
+++ b/ServiceInteractions/riv/crm/requeststatus/tags/TD_REQUESTSTATUS_1_0_1_R/docs/Tjanstekontrakt Crm RequestStatus.docx
@@ -57,6 +57,64 @@
         </w:rPr>
         <w:t>sbeskrivning</w:t>
       </w:r>
+    </w:p>
+    <w:p>
+      <w:pPr>
+        <w:pStyle w:val="Friform"/>
+        <w:rPr>
+          <w:rFonts w:ascii="Arial" w:hAnsi="Arial"/>
+          <w:color w:val="FF0000"/>
+          <w:sz w:val="44"/>
+        </w:rPr>
+      </w:pPr>
+      <w:r>
+        <w:rPr>
+          <w:rFonts w:ascii="Arial" w:hAnsi="Arial"/>
+          <w:color w:val="FF0000"/>
+          <w:sz w:val="44"/>
+        </w:rPr>
+        <w:t>Deprecated</w:t>
+      </w:r>
+    </w:p>
+    <w:p>
+      <w:pPr>
+        <w:pStyle w:val="Friform"/>
+        <w:rPr>
+          <w:rFonts w:ascii="Arial" w:hAnsi="Arial"/>
+          <w:color w:val="FF0000"/>
+          <w:sz w:val="44"/>
+        </w:rPr>
+      </w:pPr>
+      <w:r>
+        <w:rPr>
+          <w:rFonts w:ascii="Arial" w:hAnsi="Arial"/>
+          <w:color w:val="FF0000"/>
+          <w:sz w:val="44"/>
+        </w:rPr>
+        <w:t>Kontraktet finns i en nyare version under domänen clinicalprocess:activity:request</w:t>
+      </w:r>
+    </w:p>
+    <w:p>
+      <w:pPr>
+        <w:pStyle w:val="Friform"/>
+        <w:rPr>
+          <w:rFonts w:ascii="Arial" w:hAnsi="Arial"/>
+          <w:color w:val="FF0000"/>
+          <w:sz w:val="32"/>
+          <w:szCs w:val="32"/>
+        </w:rPr>
+      </w:pPr>
+      <w:r>
+        <w:rPr>
+          <w:rFonts w:ascii="Arial" w:hAnsi="Arial"/>
+          <w:color w:val="FF0000"/>
+          <w:sz w:val="32"/>
+          <w:szCs w:val="32"/>
+        </w:rPr>
+        <w:t>Kontakta domänansvarig vid frågor</w:t>
+      </w:r>
+      <w:bookmarkStart w:id="0" w:name="_GoBack"/>
+      <w:bookmarkEnd w:id="0"/>
     </w:p>
     <w:p>
       <w:pPr>
@@ -1681,8 +1739,6 @@
             <w:r>
               <w:t>CeHis Arkitektur och Regelverk</w:t>
             </w:r>
-            <w:bookmarkStart w:id="0" w:name="_GoBack"/>
-            <w:bookmarkEnd w:id="0"/>
           </w:p>
         </w:tc>
       </w:tr>
@@ -6883,7 +6939,6 @@
       <w:bookmarkStart w:id="63" w:name="_Toc231822547"/>
       <w:bookmarkStart w:id="64" w:name="_Toc232696285"/>
       <w:r>
-        <w:lastRenderedPageBreak/>
         <w:t>Sammanfattning av adresseringsmodell</w:t>
       </w:r>
       <w:bookmarkEnd w:id="61"/>
@@ -7224,9 +7279,9 @@
       <w:bookmarkStart w:id="77" w:name="_Toc231822252"/>
       <w:bookmarkStart w:id="78" w:name="_Toc231822315"/>
       <w:bookmarkStart w:id="79" w:name="_Toc231822549"/>
-      <w:bookmarkStart w:id="80" w:name="_Toc219337771"/>
-      <w:bookmarkStart w:id="81" w:name="_Toc227077995"/>
-      <w:bookmarkStart w:id="82" w:name="_Toc232696287"/>
+      <w:bookmarkStart w:id="80" w:name="_Toc232696287"/>
+      <w:bookmarkStart w:id="81" w:name="_Toc219337771"/>
+      <w:bookmarkStart w:id="82" w:name="_Toc227077995"/>
       <w:r>
         <w:t>Informationssäkerhet</w:t>
       </w:r>
@@ -7240,7 +7295,7 @@
       <w:bookmarkEnd w:id="77"/>
       <w:bookmarkEnd w:id="78"/>
       <w:bookmarkEnd w:id="79"/>
-      <w:bookmarkEnd w:id="82"/>
+      <w:bookmarkEnd w:id="80"/>
     </w:p>
     <w:p>
       <w:pPr>
@@ -7249,8 +7304,8 @@
       <w:bookmarkStart w:id="83" w:name="_Toc231822253"/>
       <w:bookmarkStart w:id="84" w:name="_Toc231822550"/>
       <w:bookmarkStart w:id="85" w:name="_Toc232696288"/>
-      <w:bookmarkEnd w:id="80"/>
       <w:bookmarkEnd w:id="81"/>
+      <w:bookmarkEnd w:id="82"/>
       <w:r>
         <w:t xml:space="preserve">Medarbetarens </w:t>
       </w:r>
@@ -7386,7 +7441,6 @@
         <w:ind w:right="838"/>
       </w:pPr>
       <w:r>
-        <w:lastRenderedPageBreak/>
         <w:t>I de fall vårdgivarens och vårdenhetens HSA-id utelämnats i svarsposten ska tjänstekonsumenten filtrera bort journalposten från det som visas för medarbetaren vid sammanhållen journal.</w:t>
       </w:r>
     </w:p>
@@ -7609,7 +7663,6 @@
       <w:bookmarkStart w:id="103" w:name="_Toc231822554"/>
       <w:bookmarkStart w:id="104" w:name="_Toc232696292"/>
       <w:r>
-        <w:lastRenderedPageBreak/>
         <w:t>Versionsinformation</w:t>
       </w:r>
       <w:bookmarkEnd w:id="99"/>
@@ -8103,7 +8156,6 @@
       <w:bookmarkStart w:id="129" w:name="_Toc231822559"/>
       <w:bookmarkStart w:id="130" w:name="_Toc232696297"/>
       <w:r>
-        <w:lastRenderedPageBreak/>
         <w:t>Generella regler</w:t>
       </w:r>
       <w:bookmarkEnd w:id="125"/>
@@ -8467,7 +8519,6 @@
         <w:ind w:right="838"/>
       </w:pPr>
       <w:r>
-        <w:lastRenderedPageBreak/>
         <w:t>Följande regler gäller för innehållet i begäran till engagemangsindex för uppdateringar som rör denna tjänstedomän:</w:t>
       </w:r>
       <w:r>
@@ -9703,11 +9754,7 @@
               <w:t>-</w:t>
             </w:r>
             <w:r>
-              <w:t xml:space="preserve">datering innebär ny post som matchar </w:t>
-            </w:r>
-            <w:r>
-              <w:lastRenderedPageBreak/>
-              <w:t>samtliga attribut som är del av en instans unikitet.</w:t>
+              <w:t>datering innebär ny post som matchar samtliga attribut som är del av en instans unikitet.</w:t>
             </w:r>
           </w:p>
         </w:tc>
@@ -9727,7 +9774,6 @@
               <w:ind w:left="0" w:right="-128"/>
             </w:pPr>
             <w:r>
-              <w:lastRenderedPageBreak/>
               <w:t>Owner</w:t>
             </w:r>
           </w:p>
@@ -10078,7 +10124,6 @@
       <w:bookmarkStart w:id="159" w:name="_Toc231822565"/>
       <w:bookmarkStart w:id="160" w:name="_Toc232696303"/>
       <w:r>
-        <w:lastRenderedPageBreak/>
         <w:t>GetRequestActivities</w:t>
       </w:r>
       <w:bookmarkEnd w:id="157"/>
@@ -10772,7 +10817,6 @@
               <w:rPr>
                 <w:rFonts w:cs="Arial"/>
               </w:rPr>
-              <w:lastRenderedPageBreak/>
               <w:t>subjectOfCareId</w:t>
             </w:r>
           </w:p>
@@ -11914,7 +11958,6 @@
           <w:szCs w:val="20"/>
           <w:lang w:val="sv-SE"/>
         </w:rPr>
-        <w:lastRenderedPageBreak/>
         <w:t>sender</w:t>
       </w:r>
       <w:r>
@@ -14159,7 +14202,6 @@
                 <w:sz w:val="20"/>
                 <w:szCs w:val="20"/>
               </w:rPr>
-              <w:lastRenderedPageBreak/>
               <w:t>r</w:t>
             </w:r>
             <w:r>
@@ -16069,7 +16111,6 @@
                 <w:sz w:val="20"/>
                 <w:szCs w:val="20"/>
               </w:rPr>
-              <w:lastRenderedPageBreak/>
               <w:t>receiving</w:t>
             </w:r>
             <w:r>
@@ -17208,7 +17249,6 @@
       <w:bookmarkStart w:id="185" w:name="_Toc231822572"/>
       <w:bookmarkStart w:id="186" w:name="_Toc232696310"/>
       <w:r>
-        <w:lastRenderedPageBreak/>
         <w:t>Bilagor</w:t>
       </w:r>
       <w:bookmarkEnd w:id="183"/>
@@ -20482,7 +20522,6 @@
       <w:bookmarkEnd w:id="197"/>
       <w:bookmarkEnd w:id="198"/>
       <w:r>
-        <w:lastRenderedPageBreak/>
         <w:t>Referenser</w:t>
       </w:r>
       <w:bookmarkEnd w:id="199"/>
@@ -21575,7 +21614,7 @@
             <w:rPr>
               <w:noProof/>
             </w:rPr>
-            <w:t>3</w:t>
+            <w:t>4</w:t>
           </w:r>
           <w:r>
             <w:fldChar w:fldCharType="end"/>
@@ -21583,27 +21622,14 @@
           <w:r>
             <w:t xml:space="preserve"> (</w:t>
           </w:r>
-          <w:r>
-            <w:fldChar w:fldCharType="begin"/>
-          </w:r>
-          <w:r>
-            <w:instrText xml:space="preserve"> NUMPAGES </w:instrText>
-          </w:r>
-          <w:r>
-            <w:fldChar w:fldCharType="separate"/>
-          </w:r>
-          <w:r>
-            <w:rPr>
-              <w:noProof/>
-            </w:rPr>
-            <w:t>27</w:t>
-          </w:r>
-          <w:r>
-            <w:rPr>
-              <w:noProof/>
-            </w:rPr>
-            <w:fldChar w:fldCharType="end"/>
-          </w:r>
+          <w:fldSimple w:instr=" NUMPAGES ">
+            <w:r>
+              <w:rPr>
+                <w:noProof/>
+              </w:rPr>
+              <w:t>14</w:t>
+            </w:r>
+          </w:fldSimple>
           <w:r>
             <w:t>)</w:t>
           </w:r>
@@ -21672,7 +21698,7 @@
               <w:sz w:val="16"/>
               <w:szCs w:val="16"/>
             </w:rPr>
-            <w:t>2013-06-12</w:t>
+            <w:t>2014-08-13</w:t>
           </w:r>
           <w:r>
             <w:rPr>
@@ -22576,27 +22602,14 @@
           <w:r>
             <w:t xml:space="preserve"> (</w:t>
           </w:r>
-          <w:r>
-            <w:fldChar w:fldCharType="begin"/>
-          </w:r>
-          <w:r>
-            <w:instrText xml:space="preserve"> NUMPAGES </w:instrText>
-          </w:r>
-          <w:r>
-            <w:fldChar w:fldCharType="separate"/>
-          </w:r>
-          <w:r>
-            <w:rPr>
-              <w:noProof/>
-            </w:rPr>
-            <w:t>4</w:t>
-          </w:r>
-          <w:r>
-            <w:rPr>
-              <w:noProof/>
-            </w:rPr>
-            <w:fldChar w:fldCharType="end"/>
-          </w:r>
+          <w:fldSimple w:instr=" NUMPAGES ">
+            <w:r>
+              <w:rPr>
+                <w:noProof/>
+              </w:rPr>
+              <w:t>4</w:t>
+            </w:r>
+          </w:fldSimple>
           <w:r>
             <w:t>)</w:t>
           </w:r>
@@ -22636,7 +22649,7 @@
             <w:fldChar w:fldCharType="separate"/>
           </w:r>
           <w:r>
-            <w:t>2013-06-12</w:t>
+            <w:t>2014-08-13</w:t>
           </w:r>
           <w:r>
             <w:fldChar w:fldCharType="end"/>
@@ -23482,27 +23495,14 @@
           <w:r>
             <w:t xml:space="preserve"> (</w:t>
           </w:r>
-          <w:r>
-            <w:fldChar w:fldCharType="begin"/>
-          </w:r>
-          <w:r>
-            <w:instrText xml:space="preserve"> NUMPAGES </w:instrText>
-          </w:r>
-          <w:r>
-            <w:fldChar w:fldCharType="separate"/>
-          </w:r>
-          <w:r>
-            <w:rPr>
-              <w:noProof/>
-            </w:rPr>
-            <w:t>27</w:t>
-          </w:r>
-          <w:r>
-            <w:rPr>
-              <w:noProof/>
-            </w:rPr>
-            <w:fldChar w:fldCharType="end"/>
-          </w:r>
+          <w:fldSimple w:instr=" NUMPAGES ">
+            <w:r>
+              <w:rPr>
+                <w:noProof/>
+              </w:rPr>
+              <w:t>27</w:t>
+            </w:r>
+          </w:fldSimple>
           <w:r>
             <w:t>)</w:t>
           </w:r>
@@ -23571,7 +23571,7 @@
               <w:sz w:val="16"/>
               <w:szCs w:val="16"/>
             </w:rPr>
-            <w:t>2013-06-12</w:t>
+            <w:t>2014-08-13</w:t>
           </w:r>
           <w:r>
             <w:rPr>
@@ -30472,7 +30472,7 @@
 </file>
 
 <file path=customXml/itemProps1.xml><?xml version="1.0" encoding="utf-8"?>
-<ds:datastoreItem xmlns:ds="http://schemas.openxmlformats.org/officeDocument/2006/customXml" ds:itemID="{E0ABF22E-29CA-804E-B612-FCCEDF6A1941}">
+<ds:datastoreItem xmlns:ds="http://schemas.openxmlformats.org/officeDocument/2006/customXml" ds:itemID="{15E4D37D-E35D-3342-95C7-6DE58BFA993B}">
   <ds:schemaRefs>
     <ds:schemaRef ds:uri="http://schemas.openxmlformats.org/officeDocument/2006/bibliography"/>
   </ds:schemaRefs>

</xml_diff>